<commit_message>
Update 【策划案】合奏！闪闪发光的大号（Ensemble! Twinkle Twinkle Tuba）.docx
</commit_message>
<xml_diff>
--- a/【策划案】合奏！闪闪发光的大号（Ensemble! Twinkle Twinkle Tuba）.docx
+++ b/【策划案】合奏！闪闪发光的大号（Ensemble! Twinkle Twinkle Tuba）.docx
@@ -25,12 +25,8 @@
         <w:t>（E</w:t>
       </w:r>
       <w:r>
-        <w:t>nsemble</w:t>
-      </w:r>
-      <w:r>
-        <w:t>!</w:t>
-      </w:r>
-      <w:proofErr w:type="gramStart"/>
+        <w:t>nsemble!</w:t>
+      </w:r>
       <w:r>
         <w:t xml:space="preserve"> </w:t>
       </w:r>
@@ -40,15 +36,12 @@
       <w:r>
         <w:t xml:space="preserve">winkle </w:t>
       </w:r>
-      <w:proofErr w:type="spellStart"/>
       <w:r>
         <w:t>T</w:t>
       </w:r>
       <w:r>
         <w:t>winkle</w:t>
       </w:r>
-      <w:proofErr w:type="spellEnd"/>
-      <w:proofErr w:type="gramEnd"/>
       <w:r>
         <w:t xml:space="preserve"> Tuba</w:t>
       </w:r>
@@ -71,11 +64,6 @@
       </w:r>
     </w:p>
     <w:p>
-      <w:pPr>
-        <w:rPr>
-          <w:rFonts w:hint="eastAsia"/>
-        </w:rPr>
-      </w:pPr>
       <w:r>
         <w:rPr>
           <w:rFonts w:hint="eastAsia"/>
@@ -86,14 +74,7 @@
         <w:rPr>
           <w:rFonts w:hint="eastAsia"/>
         </w:rPr>
-        <w:t>合奏之前，有关加</w:t>
-      </w:r>
-      <w:proofErr w:type="gramStart"/>
-      <w:r>
-        <w:rPr>
-          <w:rFonts w:hint="eastAsia"/>
-        </w:rPr>
-        <w:t>藤叶月</w:t>
+        <w:t>合奏之前，有关加藤叶月</w:t>
       </w:r>
       <w:r>
         <w:rPr>
@@ -104,7 +85,6 @@
         </w:rPr>
         <w:t>独自</w:t>
       </w:r>
-      <w:proofErr w:type="gramEnd"/>
       <w:r>
         <w:rPr>
           <w:rFonts w:hint="eastAsia"/>
@@ -115,21 +95,7 @@
         <w:rPr>
           <w:rFonts w:hint="eastAsia"/>
         </w:rPr>
-        <w:t>，受挫，想摸鱼之类的画面。总之要体现出加</w:t>
-      </w:r>
-      <w:proofErr w:type="gramStart"/>
-      <w:r>
-        <w:rPr>
-          <w:rFonts w:hint="eastAsia"/>
-        </w:rPr>
-        <w:t>藤对于</w:t>
-      </w:r>
-      <w:proofErr w:type="gramEnd"/>
-      <w:r>
-        <w:rPr>
-          <w:rFonts w:hint="eastAsia"/>
-        </w:rPr>
-        <w:t>大号有</w:t>
+        <w:t>，受挫，想摸鱼之类的画面。总之要体现出加藤对于大号有</w:t>
       </w:r>
       <w:r>
         <w:rPr>
@@ -166,11 +132,6 @@
       </w:r>
     </w:p>
     <w:p>
-      <w:pPr>
-        <w:rPr>
-          <w:rFonts w:hint="eastAsia"/>
-        </w:rPr>
-      </w:pPr>
       <w:r>
         <w:rPr>
           <w:rFonts w:hint="eastAsia"/>
@@ -223,9 +184,6 @@
           <w:p>
             <w:pPr>
               <w:jc w:val="center"/>
-              <w:rPr>
-                <w:rFonts w:hint="eastAsia"/>
-              </w:rPr>
             </w:pPr>
             <w:r>
               <w:rPr>
@@ -254,9 +212,6 @@
           <w:p>
             <w:pPr>
               <w:jc w:val="center"/>
-              <w:rPr>
-                <w:rFonts w:hint="eastAsia"/>
-              </w:rPr>
             </w:pPr>
             <w:r>
               <w:rPr>
@@ -279,23 +234,12 @@
               <w:rPr>
                 <w:rFonts w:hint="eastAsia"/>
               </w:rPr>
-              <w:t>川</w:t>
+              <w:t>川岛绿辉</w:t>
             </w:r>
-            <w:proofErr w:type="gramStart"/>
-            <w:r>
-              <w:rPr>
-                <w:rFonts w:hint="eastAsia"/>
-              </w:rPr>
-              <w:t>岛绿辉</w:t>
-            </w:r>
-            <w:proofErr w:type="gramEnd"/>
           </w:p>
           <w:p>
             <w:pPr>
               <w:jc w:val="center"/>
-              <w:rPr>
-                <w:rFonts w:hint="eastAsia"/>
-              </w:rPr>
             </w:pPr>
             <w:r>
               <w:rPr>
@@ -308,11 +252,6 @@
       </w:tr>
     </w:tbl>
     <w:p>
-      <w:pPr>
-        <w:rPr>
-          <w:rFonts w:hint="eastAsia"/>
-        </w:rPr>
-      </w:pPr>
       <w:r>
         <w:rPr>
           <w:rFonts w:hint="eastAsia"/>
@@ -343,9 +282,6 @@
     <w:p>
       <w:pPr>
         <w:pStyle w:val="2"/>
-        <w:rPr>
-          <w:rFonts w:hint="eastAsia"/>
-        </w:rPr>
       </w:pPr>
       <w:r>
         <w:rPr>
@@ -380,11 +316,6 @@
       </w:r>
     </w:p>
     <w:p>
-      <w:pPr>
-        <w:rPr>
-          <w:rFonts w:hint="eastAsia"/>
-        </w:rPr>
-      </w:pPr>
       <w:r>
         <w:rPr>
           <w:rFonts w:hint="eastAsia"/>
@@ -584,64 +515,16 @@
         </mc:AlternateContent>
       </w:r>
     </w:p>
-    <w:p>
-      <w:pPr>
-        <w:rPr>
-          <w:rFonts w:hint="eastAsia"/>
-        </w:rPr>
-      </w:pPr>
-    </w:p>
-    <w:p>
-      <w:pPr>
-        <w:rPr>
-          <w:rFonts w:hint="eastAsia"/>
-        </w:rPr>
-      </w:pPr>
-    </w:p>
-    <w:p>
-      <w:pPr>
-        <w:rPr>
-          <w:rFonts w:hint="eastAsia"/>
-        </w:rPr>
-      </w:pPr>
-    </w:p>
-    <w:p>
-      <w:pPr>
-        <w:rPr>
-          <w:rFonts w:hint="eastAsia"/>
-        </w:rPr>
-      </w:pPr>
-    </w:p>
-    <w:p>
-      <w:pPr>
-        <w:rPr>
-          <w:rFonts w:hint="eastAsia"/>
-        </w:rPr>
-      </w:pPr>
-    </w:p>
-    <w:p>
-      <w:pPr>
-        <w:rPr>
-          <w:rFonts w:hint="eastAsia"/>
-        </w:rPr>
-      </w:pPr>
-    </w:p>
-    <w:p>
-      <w:pPr>
-        <w:rPr>
-          <w:rFonts w:hint="eastAsia"/>
-        </w:rPr>
-      </w:pPr>
-    </w:p>
     <w:p/>
     <w:p/>
-    <w:p>
-      <w:pPr>
-        <w:rPr>
-          <w:rFonts w:hint="eastAsia"/>
-        </w:rPr>
-      </w:pPr>
-    </w:p>
+    <w:p/>
+    <w:p/>
+    <w:p/>
+    <w:p/>
+    <w:p/>
+    <w:p/>
+    <w:p/>
+    <w:p/>
     <w:p>
       <w:pPr>
         <w:pStyle w:val="a6"/>
@@ -927,13 +810,7 @@
         <w:t>提醒玩家到那一个音符了。</w:t>
       </w:r>
     </w:p>
-    <w:p>
-      <w:pPr>
-        <w:rPr>
-          <w:rFonts w:hint="eastAsia"/>
-        </w:rPr>
-      </w:pPr>
-    </w:p>
+    <w:p/>
     <w:p>
       <w:pPr>
         <w:pStyle w:val="a6"/>
@@ -975,7 +852,7 @@
                     <pic:cNvPicPr/>
                   </pic:nvPicPr>
                   <pic:blipFill>
-                    <a:blip r:embed="rId5"/>
+                    <a:blip r:embed="rId7"/>
                     <a:stretch>
                       <a:fillRect/>
                     </a:stretch>
@@ -1060,14 +937,7 @@
           <w:rFonts w:hint="eastAsia"/>
           <w:color w:val="FF0000"/>
         </w:rPr>
-        <w:t>辅助线</w:t>
-      </w:r>
-      <w:r>
-        <w:rPr>
-          <w:rFonts w:hint="eastAsia"/>
-          <w:color w:val="FF0000"/>
-        </w:rPr>
-        <w:t>用来提醒玩家</w:t>
+        <w:t>辅助线用来提醒玩家</w:t>
       </w:r>
       <w:r>
         <w:rPr>
@@ -1115,13 +985,7 @@
         <w:rPr>
           <w:rFonts w:hint="eastAsia"/>
         </w:rPr>
-        <w:t>下面两个</w:t>
-      </w:r>
-      <w:r>
-        <w:rPr>
-          <w:rFonts w:hint="eastAsia"/>
-        </w:rPr>
-        <w:t>“二”</w:t>
+        <w:t>下面两个“二”</w:t>
       </w:r>
       <w:r>
         <w:rPr>
@@ -1139,21 +1003,7 @@
         <w:rPr>
           <w:rFonts w:hint="eastAsia"/>
         </w:rPr>
-        <w:t>：</w:t>
-      </w:r>
-      <w:proofErr w:type="gramStart"/>
-      <w:r>
-        <w:rPr>
-          <w:rFonts w:hint="eastAsia"/>
-        </w:rPr>
-        <w:t>指二塞</w:t>
-      </w:r>
-      <w:proofErr w:type="gramEnd"/>
-      <w:r>
-        <w:rPr>
-          <w:rFonts w:hint="eastAsia"/>
-        </w:rPr>
-        <w:t>/二键。当辅助线到达对应音符时，玩家</w:t>
+        <w:t>：指二塞/二键。当辅助线到达对应音符时，玩家</w:t>
       </w:r>
       <w:r>
         <w:rPr>
@@ -1260,23 +1110,7 @@
           <w:rFonts w:hint="eastAsia"/>
           <w:color w:val="FF0000"/>
         </w:rPr>
-        <w:t>会</w:t>
-      </w:r>
-      <w:proofErr w:type="gramStart"/>
-      <w:r>
-        <w:rPr>
-          <w:rFonts w:hint="eastAsia"/>
-          <w:color w:val="FF0000"/>
-        </w:rPr>
-        <w:t>被真的</w:t>
-      </w:r>
-      <w:proofErr w:type="gramEnd"/>
-      <w:r>
-        <w:rPr>
-          <w:rFonts w:hint="eastAsia"/>
-          <w:color w:val="FF0000"/>
-        </w:rPr>
-        <w:t>按下去</w:t>
+        <w:t>会被真的按下去</w:t>
       </w:r>
       <w:r>
         <w:rPr>
@@ -1308,6 +1142,44 @@
       </w:r>
     </w:p>
     <w:p/>
+    <w:p>
+      <w:pPr>
+        <w:pStyle w:val="2"/>
+      </w:pPr>
+      <w:r>
+        <w:rPr>
+          <w:rFonts w:hint="eastAsia"/>
+        </w:rPr>
+        <w:t>乐器设定</w:t>
+      </w:r>
+    </w:p>
+    <w:p>
+      <w:r>
+        <w:rPr>
+          <w:rFonts w:hint="eastAsia"/>
+        </w:rPr>
+        <w:t>大号：每个音符都有“空格键”进行吹气操作。采取三键系统。</w:t>
+      </w:r>
+    </w:p>
+    <w:p>
+      <w:r>
+        <w:rPr>
+          <w:rFonts w:hint="eastAsia"/>
+        </w:rPr>
+        <w:t>上低音号：每个乐句用“空格键”进行换气。采取三键系统。</w:t>
+      </w:r>
+    </w:p>
+    <w:p>
+      <w:r>
+        <w:rPr>
+          <w:rFonts w:hint="eastAsia"/>
+        </w:rPr>
+        <w:t>低音提琴：时序点指板。</w:t>
+      </w:r>
+      <w:r>
+        <w:t>用一个高亮的圈来提示当前要输入的音符</w:t>
+      </w:r>
+    </w:p>
     <w:p/>
     <w:p>
       <w:pPr>
@@ -1396,77 +1268,25 @@
       </w:r>
     </w:p>
     <w:p>
-      <w:pPr>
-        <w:rPr>
-          <w:rFonts w:hint="eastAsia"/>
-        </w:rPr>
-      </w:pPr>
-      <w:r>
-        <w:rPr>
-          <w:rFonts w:hint="eastAsia"/>
-        </w:rPr>
-        <w:t>Q</w:t>
-      </w:r>
-      <w:proofErr w:type="gramStart"/>
-      <w:r>
-        <w:rPr>
-          <w:rFonts w:hint="eastAsia"/>
-        </w:rPr>
-        <w:t>版头像</w:t>
-      </w:r>
-      <w:proofErr w:type="gramEnd"/>
-      <w:r>
-        <w:rPr>
-          <w:rFonts w:hint="eastAsia"/>
-        </w:rPr>
-        <w:t>可以在这里得到;</w:t>
+      <w:r>
+        <w:rPr>
+          <w:rFonts w:hint="eastAsia"/>
+        </w:rPr>
+        <w:t>Q版头像可以在这里得到;</w:t>
       </w:r>
       <w:r>
         <w:t xml:space="preserve"> </w:t>
       </w:r>
-      <w:hyperlink r:id="rId6" w:history="1">
+      <w:hyperlink r:id="rId8" w:history="1">
         <w:r>
           <w:rPr>
             <w:rStyle w:val="a7"/>
           </w:rPr>
-          <w:t>Disc2 01模仿少女漫画_</w:t>
-        </w:r>
-        <w:proofErr w:type="gramStart"/>
-        <w:r>
-          <w:rPr>
-            <w:rStyle w:val="a7"/>
-          </w:rPr>
-          <w:t>哔</w:t>
-        </w:r>
-        <w:proofErr w:type="gramEnd"/>
-        <w:r>
-          <w:rPr>
-            <w:rStyle w:val="a7"/>
-          </w:rPr>
-          <w:t>哩</w:t>
-        </w:r>
-        <w:proofErr w:type="gramStart"/>
-        <w:r>
-          <w:rPr>
-            <w:rStyle w:val="a7"/>
-          </w:rPr>
-          <w:t>哔</w:t>
-        </w:r>
-        <w:proofErr w:type="gramEnd"/>
-        <w:r>
-          <w:rPr>
-            <w:rStyle w:val="a7"/>
-          </w:rPr>
-          <w:t>哩_bilibili</w:t>
+          <w:t>Disc2 01模仿少女漫画_哔哩哔哩_bilibili</w:t>
         </w:r>
       </w:hyperlink>
     </w:p>
     <w:p>
-      <w:pPr>
-        <w:rPr>
-          <w:rFonts w:hint="eastAsia"/>
-        </w:rPr>
-      </w:pPr>
       <w:r>
         <w:rPr>
           <w:rFonts w:hint="eastAsia"/>
@@ -1508,7 +1328,7 @@
                           </pic:cNvPicPr>
                         </pic:nvPicPr>
                         <pic:blipFill>
-                          <a:blip r:embed="rId7" cstate="print">
+                          <a:blip r:embed="rId9" cstate="print">
                             <a:extLst>
                               <a:ext uri="{28A0092B-C50C-407E-A947-70E740481C1C}">
                                 <a14:useLocalDpi xmlns:a14="http://schemas.microsoft.com/office/drawing/2010/main" val="0"/>
@@ -1563,12 +1383,6 @@
                         <wps:txbx>
                           <w:txbxContent>
                             <w:p>
-                              <w:pPr>
-                                <w:rPr>
-                                  <w:rFonts w:hint="eastAsia"/>
-                                </w:rPr>
-                              </w:pPr>
-                              <w:proofErr w:type="gramStart"/>
                               <w:r>
                                 <w:t>叶</w:t>
                               </w:r>
@@ -1576,14 +1390,7 @@
                                 <w:rPr>
                                   <w:rFonts w:hint="eastAsia"/>
                                 </w:rPr>
-                                <w:t>月酱</w:t>
-                              </w:r>
-                              <w:proofErr w:type="gramEnd"/>
-                              <w:r>
-                                <w:rPr>
-                                  <w:rFonts w:hint="eastAsia"/>
-                                </w:rPr>
-                                <w:t>，</w:t>
+                                <w:t>月酱，</w:t>
                               </w:r>
                               <w:r>
                                 <w:rPr>
@@ -1609,7 +1416,7 @@
                           </pic:cNvPicPr>
                         </pic:nvPicPr>
                         <pic:blipFill>
-                          <a:blip r:embed="rId8" cstate="print">
+                          <a:blip r:embed="rId10" cstate="print">
                             <a:extLst>
                               <a:ext uri="{28A0092B-C50C-407E-A947-70E740481C1C}">
                                 <a14:useLocalDpi xmlns:a14="http://schemas.microsoft.com/office/drawing/2010/main" val="0"/>
@@ -1666,9 +1473,6 @@
                             <w:p>
                               <w:pPr>
                                 <w:jc w:val="center"/>
-                                <w:rPr>
-                                  <w:rFonts w:hint="eastAsia"/>
-                                </w:rPr>
                               </w:pPr>
                               <w:r>
                                 <w:rPr>
@@ -1715,7 +1519,7 @@
                   <o:lock v:ext="edit" aspectratio="t"/>
                 </v:shapetype>
                 <v:shape id="图片 11" o:spid="_x0000_s1027" type="#_x0000_t75" style="position:absolute;top:7712;width:6038;height:5823;visibility:visible;mso-wrap-style:square" o:gfxdata="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">
-                  <v:imagedata r:id="rId9" o:title=""/>
+                  <v:imagedata r:id="rId11" o:title=""/>
                 </v:shape>
                 <v:shapetype id="_x0000_t63" coordsize="21600,21600" o:spt="63" adj="1350,25920" path="wr,,21600,21600@15@16@17@18l@21@22xe">
                   <v:stroke joinstyle="miter"/>
@@ -1753,12 +1557,6 @@
                   <v:textbox>
                     <w:txbxContent>
                       <w:p>
-                        <w:pPr>
-                          <w:rPr>
-                            <w:rFonts w:hint="eastAsia"/>
-                          </w:rPr>
-                        </w:pPr>
-                        <w:proofErr w:type="gramStart"/>
                         <w:r>
                           <w:t>叶</w:t>
                         </w:r>
@@ -1766,14 +1564,7 @@
                           <w:rPr>
                             <w:rFonts w:hint="eastAsia"/>
                           </w:rPr>
-                          <w:t>月酱</w:t>
-                        </w:r>
-                        <w:proofErr w:type="gramEnd"/>
-                        <w:r>
-                          <w:rPr>
-                            <w:rFonts w:hint="eastAsia"/>
-                          </w:rPr>
-                          <w:t>，</w:t>
+                          <w:t>月酱，</w:t>
                         </w:r>
                         <w:r>
                           <w:rPr>
@@ -1786,7 +1577,7 @@
                   </v:textbox>
                 </v:shape>
                 <v:shape id="图片 13" o:spid="_x0000_s1029" type="#_x0000_t75" style="position:absolute;left:44686;top:5565;width:7315;height:6973;visibility:visible;mso-wrap-style:square" o:gfxdata="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">
-                  <v:imagedata r:id="rId10" o:title=""/>
+                  <v:imagedata r:id="rId12" o:title=""/>
                 </v:shape>
                 <v:shape id="对话气泡: 椭圆形 14" o:spid="_x0000_s1030" type="#_x0000_t63" style="position:absolute;left:22056;top:2337;width:23101;height:6883;visibility:visible;mso-wrap-style:square;v-text-anchor:middle" o:gfxdata="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" adj="20574,20807" fillcolor="#4472c4 [3204]" strokecolor="#1f3763 [1604]" strokeweight="1pt">
                   <v:textbox>
@@ -1794,9 +1585,6 @@
                       <w:p>
                         <w:pPr>
                           <w:jc w:val="center"/>
-                          <w:rPr>
-                            <w:rFonts w:hint="eastAsia"/>
-                          </w:rPr>
                         </w:pPr>
                         <w:r>
                           <w:rPr>
@@ -1832,6 +1620,44 @@
     </w:sectPr>
   </w:body>
 </w:document>
+</file>
+
+<file path=word/endnotes.xml><?xml version="1.0" encoding="utf-8"?>
+<w:endnotes xmlns:wpc="http://schemas.microsoft.com/office/word/2010/wordprocessingCanvas" xmlns:cx="http://schemas.microsoft.com/office/drawing/2014/chartex" xmlns:cx1="http://schemas.microsoft.com/office/drawing/2015/9/8/chartex" xmlns:cx2="http://schemas.microsoft.com/office/drawing/2015/10/21/chartex" xmlns:cx3="http://schemas.microsoft.com/office/drawing/2016/5/9/chartex" xmlns:cx4="http://schemas.microsoft.com/office/drawing/2016/5/10/chartex" xmlns:cx5="http://schemas.microsoft.com/office/drawing/2016/5/11/chartex" xmlns:cx6="http://schemas.microsoft.com/office/drawing/2016/5/12/chartex" xmlns:cx7="http://schemas.microsoft.com/office/drawing/2016/5/13/chartex" xmlns:cx8="http://schemas.microsoft.com/office/drawing/2016/5/14/chartex" xmlns:mc="http://schemas.openxmlformats.org/markup-compatibility/2006" xmlns:aink="http://schemas.microsoft.com/office/drawing/2016/ink" xmlns:am3d="http://schemas.microsoft.com/office/drawing/2017/model3d" xmlns:o="urn:schemas-microsoft-com:office:office" xmlns:oel="http://schemas.microsoft.com/office/2019/extlst" xmlns:r="http://schemas.openxmlformats.org/officeDocument/2006/relationships" xmlns:m="http://schemas.openxmlformats.org/officeDocument/2006/math" xmlns:v="urn:schemas-microsoft-com:vml" xmlns:wp14="http://schemas.microsoft.com/office/word/2010/wordprocessingDrawing" xmlns:wp="http://schemas.openxmlformats.org/drawingml/2006/wordprocessingDrawing" xmlns:w10="urn:schemas-microsoft-com:office:word" xmlns:w="http://schemas.openxmlformats.org/wordprocessingml/2006/main" xmlns:w14="http://schemas.microsoft.com/office/word/2010/wordml" xmlns:w15="http://schemas.microsoft.com/office/word/2012/wordml" xmlns:w16cex="http://schemas.microsoft.com/office/word/2018/wordml/cex" xmlns:w16cid="http://schemas.microsoft.com/office/word/2016/wordml/cid" xmlns:w16="http://schemas.microsoft.com/office/word/2018/wordml" xmlns:w16sdtdh="http://schemas.microsoft.com/office/word/2020/wordml/sdtdatahash" xmlns:w16se="http://schemas.microsoft.com/office/word/2015/wordml/symex" xmlns:wpg="http://schemas.microsoft.com/office/word/2010/wordprocessingGroup" xmlns:wpi="http://schemas.microsoft.com/office/word/2010/wordprocessingInk" xmlns:wne="http://schemas.microsoft.com/office/word/2006/wordml" xmlns:wps="http://schemas.microsoft.com/office/word/2010/wordprocessingShape" mc:Ignorable="w14 w15 w16se w16cid w16 w16cex w16sdtdh wp14">
+  <w:endnote w:type="separator" w:id="-1">
+    <w:p>
+      <w:r>
+        <w:separator/>
+      </w:r>
+    </w:p>
+  </w:endnote>
+  <w:endnote w:type="continuationSeparator" w:id="0">
+    <w:p>
+      <w:r>
+        <w:continuationSeparator/>
+      </w:r>
+    </w:p>
+  </w:endnote>
+</w:endnotes>
+</file>
+
+<file path=word/footnotes.xml><?xml version="1.0" encoding="utf-8"?>
+<w:footnotes xmlns:wpc="http://schemas.microsoft.com/office/word/2010/wordprocessingCanvas" xmlns:cx="http://schemas.microsoft.com/office/drawing/2014/chartex" xmlns:cx1="http://schemas.microsoft.com/office/drawing/2015/9/8/chartex" xmlns:cx2="http://schemas.microsoft.com/office/drawing/2015/10/21/chartex" xmlns:cx3="http://schemas.microsoft.com/office/drawing/2016/5/9/chartex" xmlns:cx4="http://schemas.microsoft.com/office/drawing/2016/5/10/chartex" xmlns:cx5="http://schemas.microsoft.com/office/drawing/2016/5/11/chartex" xmlns:cx6="http://schemas.microsoft.com/office/drawing/2016/5/12/chartex" xmlns:cx7="http://schemas.microsoft.com/office/drawing/2016/5/13/chartex" xmlns:cx8="http://schemas.microsoft.com/office/drawing/2016/5/14/chartex" xmlns:mc="http://schemas.openxmlformats.org/markup-compatibility/2006" xmlns:aink="http://schemas.microsoft.com/office/drawing/2016/ink" xmlns:am3d="http://schemas.microsoft.com/office/drawing/2017/model3d" xmlns:o="urn:schemas-microsoft-com:office:office" xmlns:oel="http://schemas.microsoft.com/office/2019/extlst" xmlns:r="http://schemas.openxmlformats.org/officeDocument/2006/relationships" xmlns:m="http://schemas.openxmlformats.org/officeDocument/2006/math" xmlns:v="urn:schemas-microsoft-com:vml" xmlns:wp14="http://schemas.microsoft.com/office/word/2010/wordprocessingDrawing" xmlns:wp="http://schemas.openxmlformats.org/drawingml/2006/wordprocessingDrawing" xmlns:w10="urn:schemas-microsoft-com:office:word" xmlns:w="http://schemas.openxmlformats.org/wordprocessingml/2006/main" xmlns:w14="http://schemas.microsoft.com/office/word/2010/wordml" xmlns:w15="http://schemas.microsoft.com/office/word/2012/wordml" xmlns:w16cex="http://schemas.microsoft.com/office/word/2018/wordml/cex" xmlns:w16cid="http://schemas.microsoft.com/office/word/2016/wordml/cid" xmlns:w16="http://schemas.microsoft.com/office/word/2018/wordml" xmlns:w16sdtdh="http://schemas.microsoft.com/office/word/2020/wordml/sdtdatahash" xmlns:w16se="http://schemas.microsoft.com/office/word/2015/wordml/symex" xmlns:wpg="http://schemas.microsoft.com/office/word/2010/wordprocessingGroup" xmlns:wpi="http://schemas.microsoft.com/office/word/2010/wordprocessingInk" xmlns:wne="http://schemas.microsoft.com/office/word/2006/wordml" xmlns:wps="http://schemas.microsoft.com/office/word/2010/wordprocessingShape" mc:Ignorable="w14 w15 w16se w16cid w16 w16cex w16sdtdh wp14">
+  <w:footnote w:type="separator" w:id="-1">
+    <w:p>
+      <w:r>
+        <w:separator/>
+      </w:r>
+    </w:p>
+  </w:footnote>
+  <w:footnote w:type="continuationSeparator" w:id="0">
+    <w:p>
+      <w:r>
+        <w:continuationSeparator/>
+      </w:r>
+    </w:p>
+  </w:footnote>
+</w:footnotes>
 </file>
 
 <file path=word/numbering.xml><?xml version="1.0" encoding="utf-8"?>
@@ -2710,6 +2536,71 @@
       <w:u w:val="single"/>
     </w:rPr>
   </w:style>
+  <w:style w:type="paragraph" w:styleId="a8">
+    <w:name w:val="header"/>
+    <w:basedOn w:val="a"/>
+    <w:link w:val="a9"/>
+    <w:uiPriority w:val="99"/>
+    <w:unhideWhenUsed/>
+    <w:rsid w:val="00D444C8"/>
+    <w:pPr>
+      <w:pBdr>
+        <w:bottom w:val="single" w:sz="6" w:space="1" w:color="auto"/>
+      </w:pBdr>
+      <w:tabs>
+        <w:tab w:val="center" w:pos="4153"/>
+        <w:tab w:val="right" w:pos="8306"/>
+      </w:tabs>
+      <w:snapToGrid w:val="0"/>
+      <w:jc w:val="center"/>
+    </w:pPr>
+    <w:rPr>
+      <w:sz w:val="18"/>
+      <w:szCs w:val="18"/>
+    </w:rPr>
+  </w:style>
+  <w:style w:type="character" w:customStyle="1" w:styleId="a9">
+    <w:name w:val="页眉 字符"/>
+    <w:basedOn w:val="a0"/>
+    <w:link w:val="a8"/>
+    <w:uiPriority w:val="99"/>
+    <w:rsid w:val="00D444C8"/>
+    <w:rPr>
+      <w:sz w:val="18"/>
+      <w:szCs w:val="18"/>
+    </w:rPr>
+  </w:style>
+  <w:style w:type="paragraph" w:styleId="aa">
+    <w:name w:val="footer"/>
+    <w:basedOn w:val="a"/>
+    <w:link w:val="ab"/>
+    <w:uiPriority w:val="99"/>
+    <w:unhideWhenUsed/>
+    <w:rsid w:val="00D444C8"/>
+    <w:pPr>
+      <w:tabs>
+        <w:tab w:val="center" w:pos="4153"/>
+        <w:tab w:val="right" w:pos="8306"/>
+      </w:tabs>
+      <w:snapToGrid w:val="0"/>
+      <w:jc w:val="left"/>
+    </w:pPr>
+    <w:rPr>
+      <w:sz w:val="18"/>
+      <w:szCs w:val="18"/>
+    </w:rPr>
+  </w:style>
+  <w:style w:type="character" w:customStyle="1" w:styleId="ab">
+    <w:name w:val="页脚 字符"/>
+    <w:basedOn w:val="a0"/>
+    <w:link w:val="aa"/>
+    <w:uiPriority w:val="99"/>
+    <w:rsid w:val="00D444C8"/>
+    <w:rPr>
+      <w:sz w:val="18"/>
+      <w:szCs w:val="18"/>
+    </w:rPr>
+  </w:style>
 </w:styles>
 </file>
 

</xml_diff>